<commit_message>
Updated User requirements document
</commit_message>
<xml_diff>
--- a/documentation/user_requirements.docx
+++ b/documentation/user_requirements.docx
@@ -60,7 +60,13 @@
         </w:numPr>
       </w:pPr>
       <w:r>
-        <w:t>A User must be able to have one or more Contact methods, which are also existence-dependent on the User.</w:t>
+        <w:t xml:space="preserve">A User must be able to have </w:t>
+      </w:r>
+      <w:r>
+        <w:t>zero</w:t>
+      </w:r>
+      <w:r>
+        <w:t xml:space="preserve"> or more Contact methods, which are also existence-dependent on the User.</w:t>
       </w:r>
     </w:p>
     <w:p>
@@ -145,7 +151,13 @@
         </w:numPr>
       </w:pPr>
       <w:r>
-        <w:t>The system must allow a User to exist without a Role assigned.</w:t>
+        <w:t xml:space="preserve">The system must </w:t>
+      </w:r>
+      <w:r>
+        <w:t xml:space="preserve">not </w:t>
+      </w:r>
+      <w:r>
+        <w:t>allow a User to exist without a Role assigned.</w:t>
       </w:r>
     </w:p>
     <w:p>

</xml_diff>